<commit_message>
more or less working ver of part2
</commit_message>
<xml_diff>
--- a/part2/documentation.docx
+++ b/part2/documentation.docx
@@ -41,7 +41,25 @@
           <w:sz w:val="24"/>
           <w:szCs w:val="24"/>
         </w:rPr>
-        <w:t xml:space="preserve">In our bison program we declared tokens which we get from our lexer. </w:t>
+        <w:t xml:space="preserve">In our bison program we declared tokens which we get from our </w:t>
+      </w:r>
+      <w:proofErr w:type="spellStart"/>
+      <w:r>
+        <w:rPr>
+          <w:rFonts w:asciiTheme="majorBidi" w:hAnsiTheme="majorBidi" w:cstheme="majorBidi"/>
+          <w:sz w:val="24"/>
+          <w:szCs w:val="24"/>
+        </w:rPr>
+        <w:t>lexer</w:t>
+      </w:r>
+      <w:proofErr w:type="spellEnd"/>
+      <w:r>
+        <w:rPr>
+          <w:rFonts w:asciiTheme="majorBidi" w:hAnsiTheme="majorBidi" w:cstheme="majorBidi"/>
+          <w:sz w:val="24"/>
+          <w:szCs w:val="24"/>
+        </w:rPr>
+        <w:t xml:space="preserve">. </w:t>
       </w:r>
     </w:p>
     <w:p>
@@ -56,21 +74,22 @@
       <w:r>
         <w:rPr>
           <w:rFonts w:asciiTheme="majorBidi" w:hAnsiTheme="majorBidi" w:cstheme="majorBidi"/>
+          <w:noProof/>
           <w:sz w:val="24"/>
           <w:szCs w:val="24"/>
         </w:rPr>
         <w:drawing>
-          <wp:anchor distT="0" distB="0" distL="114300" distR="114300" simplePos="0" relativeHeight="251659264" behindDoc="0" locked="0" layoutInCell="1" allowOverlap="1" wp14:anchorId="6E666024" wp14:editId="5300B886">
+          <wp:anchor distT="0" distB="0" distL="114300" distR="114300" simplePos="0" relativeHeight="251659264" behindDoc="0" locked="0" layoutInCell="1" allowOverlap="1" wp14:anchorId="6E666024" wp14:editId="488A2476">
             <wp:simplePos x="0" y="0"/>
             <wp:positionH relativeFrom="column">
-              <wp:posOffset>20320</wp:posOffset>
+              <wp:posOffset>24444</wp:posOffset>
             </wp:positionH>
             <wp:positionV relativeFrom="paragraph">
-              <wp:posOffset>244475</wp:posOffset>
+              <wp:posOffset>245745</wp:posOffset>
             </wp:positionV>
-            <wp:extent cx="2587625" cy="222250"/>
+            <wp:extent cx="2454275" cy="222250"/>
             <wp:effectExtent l="0" t="0" r="3175" b="6350"/>
-            <wp:wrapSquare wrapText="bothSides"/>
+            <wp:wrapTopAndBottom/>
             <wp:docPr id="1667102622" name="Picture 1"/>
             <wp:cNvGraphicFramePr>
               <a:graphicFrameLocks xmlns:a="http://schemas.openxmlformats.org/drawingml/2006/main" noChangeAspect="1"/>
@@ -79,11 +98,11 @@
               <a:graphicData uri="http://schemas.openxmlformats.org/drawingml/2006/picture">
                 <pic:pic xmlns:pic="http://schemas.openxmlformats.org/drawingml/2006/picture">
                   <pic:nvPicPr>
-                    <pic:cNvPr id="1667102622" name=""/>
+                    <pic:cNvPr id="1667102622" name="Picture 1"/>
                     <pic:cNvPicPr/>
                   </pic:nvPicPr>
                   <pic:blipFill>
-                    <a:blip r:embed="rId4" cstate="print">
+                    <a:blip r:embed="rId4">
                       <a:extLst>
                         <a:ext uri="{28A0092B-C50C-407E-A947-70E740481C1C}">
                           <a14:useLocalDpi xmlns:a14="http://schemas.microsoft.com/office/drawing/2010/main" val="0"/>
@@ -97,7 +116,7 @@
                   <pic:spPr>
                     <a:xfrm>
                       <a:off x="0" y="0"/>
-                      <a:ext cx="2587625" cy="222250"/>
+                      <a:ext cx="2454275" cy="222250"/>
                     </a:xfrm>
                     <a:prstGeom prst="rect">
                       <a:avLst/>
@@ -106,6 +125,9 @@
                 </pic:pic>
               </a:graphicData>
             </a:graphic>
+            <wp14:sizeRelH relativeFrom="margin">
+              <wp14:pctWidth>0</wp14:pctWidth>
+            </wp14:sizeRelH>
           </wp:anchor>
         </w:drawing>
       </w:r>
@@ -127,45 +149,26 @@
           <w:szCs w:val="24"/>
         </w:rPr>
       </w:pPr>
-    </w:p>
-    <w:p>
-      <w:pPr>
-        <w:jc w:val="both"/>
-        <w:rPr>
-          <w:rFonts w:asciiTheme="majorBidi" w:hAnsiTheme="majorBidi" w:cstheme="majorBidi"/>
-          <w:sz w:val="24"/>
-          <w:szCs w:val="24"/>
-        </w:rPr>
-      </w:pPr>
-      <w:r>
-        <w:rPr>
-          <w:rFonts w:asciiTheme="majorBidi" w:hAnsiTheme="majorBidi" w:cstheme="majorBidi"/>
-          <w:sz w:val="24"/>
-          <w:szCs w:val="24"/>
-        </w:rPr>
-        <w:t>where &lt;node&gt; defines the type of ID which is derived from our %union implementation.</w:t>
-      </w:r>
-    </w:p>
-    <w:p>
-      <w:pPr>
-        <w:jc w:val="both"/>
-        <w:rPr>
-          <w:rFonts w:asciiTheme="majorBidi" w:hAnsiTheme="majorBidi" w:cstheme="majorBidi"/>
-          <w:sz w:val="24"/>
-          <w:szCs w:val="24"/>
-        </w:rPr>
-      </w:pPr>
-      <w:r>
-        <w:rPr>
-          <w:rFonts w:asciiTheme="majorBidi" w:hAnsiTheme="majorBidi" w:cstheme="majorBidi"/>
+      <w:r>
+        <w:rPr>
+          <w:rFonts w:asciiTheme="majorBidi" w:hAnsiTheme="majorBidi" w:cstheme="majorBidi"/>
+          <w:noProof/>
           <w:sz w:val="24"/>
           <w:szCs w:val="24"/>
         </w:rPr>
         <w:drawing>
-          <wp:inline distT="0" distB="0" distL="0" distR="0" wp14:anchorId="7EC3FD2C" wp14:editId="4315EC18">
-            <wp:extent cx="2361270" cy="800100"/>
-            <wp:effectExtent l="0" t="0" r="1270" b="0"/>
-            <wp:docPr id="1356410199" name="Picture 1" descr="A black screen with white text&#10;&#10;Description automatically generated"/>
+          <wp:anchor distT="0" distB="0" distL="114300" distR="114300" simplePos="0" relativeHeight="251660288" behindDoc="0" locked="0" layoutInCell="1" allowOverlap="1" wp14:anchorId="7EC3FD2C" wp14:editId="41C7611A">
+            <wp:simplePos x="0" y="0"/>
+            <wp:positionH relativeFrom="column">
+              <wp:posOffset>23495</wp:posOffset>
+            </wp:positionH>
+            <wp:positionV relativeFrom="paragraph">
+              <wp:posOffset>406606</wp:posOffset>
+            </wp:positionV>
+            <wp:extent cx="2107565" cy="1001395"/>
+            <wp:effectExtent l="0" t="0" r="6985" b="8255"/>
+            <wp:wrapTopAndBottom/>
+            <wp:docPr id="1356410199" name="Picture 1"/>
             <wp:cNvGraphicFramePr>
               <a:graphicFrameLocks xmlns:a="http://schemas.openxmlformats.org/drawingml/2006/main" noChangeAspect="1"/>
             </wp:cNvGraphicFramePr>
@@ -173,71 +176,11 @@
               <a:graphicData uri="http://schemas.openxmlformats.org/drawingml/2006/picture">
                 <pic:pic xmlns:pic="http://schemas.openxmlformats.org/drawingml/2006/picture">
                   <pic:nvPicPr>
-                    <pic:cNvPr id="1356410199" name="Picture 1" descr="A black screen with white text&#10;&#10;Description automatically generated"/>
+                    <pic:cNvPr id="1356410199" name="Picture 1"/>
                     <pic:cNvPicPr/>
                   </pic:nvPicPr>
                   <pic:blipFill>
-                    <a:blip r:embed="rId5"/>
-                    <a:stretch>
-                      <a:fillRect/>
-                    </a:stretch>
-                  </pic:blipFill>
-                  <pic:spPr>
-                    <a:xfrm>
-                      <a:off x="0" y="0"/>
-                      <a:ext cx="2432126" cy="824109"/>
-                    </a:xfrm>
-                    <a:prstGeom prst="rect">
-                      <a:avLst/>
-                    </a:prstGeom>
-                  </pic:spPr>
-                </pic:pic>
-              </a:graphicData>
-            </a:graphic>
-          </wp:inline>
-        </w:drawing>
-      </w:r>
-    </w:p>
-    <w:p>
-      <w:pPr>
-        <w:jc w:val="both"/>
-        <w:rPr>
-          <w:rFonts w:asciiTheme="majorBidi" w:hAnsiTheme="majorBidi" w:cstheme="majorBidi"/>
-          <w:sz w:val="24"/>
-          <w:szCs w:val="24"/>
-        </w:rPr>
-      </w:pPr>
-      <w:r>
-        <w:rPr>
-          <w:rFonts w:asciiTheme="majorBidi" w:hAnsiTheme="majorBidi" w:cstheme="majorBidi"/>
-          <w:sz w:val="24"/>
-          <w:szCs w:val="24"/>
-        </w:rPr>
-        <w:drawing>
-          <wp:anchor distT="0" distB="0" distL="114300" distR="114300" simplePos="0" relativeHeight="251658240" behindDoc="0" locked="0" layoutInCell="1" allowOverlap="1" wp14:anchorId="2CCE8B7B" wp14:editId="3B0F3F6B">
-            <wp:simplePos x="0" y="0"/>
-            <wp:positionH relativeFrom="column">
-              <wp:posOffset>56515</wp:posOffset>
-            </wp:positionH>
-            <wp:positionV relativeFrom="paragraph">
-              <wp:posOffset>447675</wp:posOffset>
-            </wp:positionV>
-            <wp:extent cx="2474595" cy="220980"/>
-            <wp:effectExtent l="0" t="0" r="1905" b="7620"/>
-            <wp:wrapSquare wrapText="bothSides"/>
-            <wp:docPr id="378935359" name="Picture 1"/>
-            <wp:cNvGraphicFramePr>
-              <a:graphicFrameLocks xmlns:a="http://schemas.openxmlformats.org/drawingml/2006/main" noChangeAspect="1"/>
-            </wp:cNvGraphicFramePr>
-            <a:graphic xmlns:a="http://schemas.openxmlformats.org/drawingml/2006/main">
-              <a:graphicData uri="http://schemas.openxmlformats.org/drawingml/2006/picture">
-                <pic:pic xmlns:pic="http://schemas.openxmlformats.org/drawingml/2006/picture">
-                  <pic:nvPicPr>
-                    <pic:cNvPr id="378935359" name=""/>
-                    <pic:cNvPicPr/>
-                  </pic:nvPicPr>
-                  <pic:blipFill>
-                    <a:blip r:embed="rId6" cstate="print">
+                    <a:blip r:embed="rId5">
                       <a:extLst>
                         <a:ext uri="{28A0092B-C50C-407E-A947-70E740481C1C}">
                           <a14:useLocalDpi xmlns:a14="http://schemas.microsoft.com/office/drawing/2010/main" val="0"/>
@@ -251,7 +194,7 @@
                   <pic:spPr>
                     <a:xfrm>
                       <a:off x="0" y="0"/>
-                      <a:ext cx="2474595" cy="220980"/>
+                      <a:ext cx="2107565" cy="1001395"/>
                     </a:xfrm>
                     <a:prstGeom prst="rect">
                       <a:avLst/>
@@ -275,7 +218,23 @@
           <w:sz w:val="24"/>
           <w:szCs w:val="24"/>
         </w:rPr>
-        <w:t>We also declared the associativity of selected tokens to represent the correctness of the code we parse.</w:t>
+        <w:t>where &lt;</w:t>
+      </w:r>
+      <w:r>
+        <w:rPr>
+          <w:rFonts w:asciiTheme="majorBidi" w:hAnsiTheme="majorBidi" w:cstheme="majorBidi"/>
+          <w:sz w:val="24"/>
+          <w:szCs w:val="24"/>
+        </w:rPr>
+        <w:t>str</w:t>
+      </w:r>
+      <w:r>
+        <w:rPr>
+          <w:rFonts w:asciiTheme="majorBidi" w:hAnsiTheme="majorBidi" w:cstheme="majorBidi"/>
+          <w:sz w:val="24"/>
+          <w:szCs w:val="24"/>
+        </w:rPr>
+        <w:t>&gt; defines the type of ID which is derived from our %union implementation.</w:t>
       </w:r>
     </w:p>
     <w:p>
@@ -290,50 +249,23 @@
       <w:r>
         <w:rPr>
           <w:rFonts w:asciiTheme="majorBidi" w:hAnsiTheme="majorBidi" w:cstheme="majorBidi"/>
-          <w:sz w:val="24"/>
-          <w:szCs w:val="24"/>
-        </w:rPr>
-        <w:t xml:space="preserve"> </w:t>
-      </w:r>
-    </w:p>
-    <w:p>
-      <w:pPr>
-        <w:jc w:val="both"/>
-        <w:rPr>
-          <w:rFonts w:asciiTheme="majorBidi" w:hAnsiTheme="majorBidi" w:cstheme="majorBidi"/>
-          <w:sz w:val="24"/>
-          <w:szCs w:val="24"/>
-        </w:rPr>
-      </w:pPr>
-      <w:r>
-        <w:rPr>
-          <w:rFonts w:asciiTheme="majorBidi" w:hAnsiTheme="majorBidi" w:cstheme="majorBidi"/>
-          <w:sz w:val="24"/>
-          <w:szCs w:val="24"/>
-        </w:rPr>
-        <w:t>In our grammar rules we build the tree in the following manner:</w:t>
-      </w:r>
-    </w:p>
-    <w:p>
-      <w:pPr>
-        <w:jc w:val="both"/>
-        <w:rPr>
-          <w:rFonts w:asciiTheme="majorBidi" w:hAnsiTheme="majorBidi" w:cstheme="majorBidi"/>
-          <w:sz w:val="24"/>
-          <w:szCs w:val="24"/>
-        </w:rPr>
-      </w:pPr>
-      <w:r>
-        <w:rPr>
-          <w:rFonts w:asciiTheme="majorBidi" w:hAnsiTheme="majorBidi" w:cstheme="majorBidi"/>
+          <w:noProof/>
           <w:sz w:val="24"/>
           <w:szCs w:val="24"/>
         </w:rPr>
         <w:drawing>
-          <wp:inline distT="0" distB="0" distL="0" distR="0" wp14:anchorId="74C18713" wp14:editId="4A61DA4E">
-            <wp:extent cx="5943600" cy="1699895"/>
+          <wp:anchor distT="0" distB="0" distL="114300" distR="114300" simplePos="0" relativeHeight="251658240" behindDoc="0" locked="0" layoutInCell="1" allowOverlap="1" wp14:anchorId="2CCE8B7B" wp14:editId="293066BD">
+            <wp:simplePos x="0" y="0"/>
+            <wp:positionH relativeFrom="column">
+              <wp:posOffset>0</wp:posOffset>
+            </wp:positionH>
+            <wp:positionV relativeFrom="paragraph">
+              <wp:posOffset>1510720</wp:posOffset>
+            </wp:positionV>
+            <wp:extent cx="2610485" cy="1892300"/>
             <wp:effectExtent l="0" t="0" r="0" b="0"/>
-            <wp:docPr id="2066246063" name="Picture 1" descr="A screen shot of a computer program&#10;&#10;Description automatically generated"/>
+            <wp:wrapTopAndBottom/>
+            <wp:docPr id="378935359" name="Picture 1"/>
             <wp:cNvGraphicFramePr>
               <a:graphicFrameLocks xmlns:a="http://schemas.openxmlformats.org/drawingml/2006/main" noChangeAspect="1"/>
             </wp:cNvGraphicFramePr>
@@ -341,11 +273,17 @@
               <a:graphicData uri="http://schemas.openxmlformats.org/drawingml/2006/picture">
                 <pic:pic xmlns:pic="http://schemas.openxmlformats.org/drawingml/2006/picture">
                   <pic:nvPicPr>
-                    <pic:cNvPr id="2066246063" name="Picture 1" descr="A screen shot of a computer program&#10;&#10;Description automatically generated"/>
+                    <pic:cNvPr id="378935359" name="Picture 1"/>
                     <pic:cNvPicPr/>
                   </pic:nvPicPr>
                   <pic:blipFill>
-                    <a:blip r:embed="rId7"/>
+                    <a:blip r:embed="rId6">
+                      <a:extLst>
+                        <a:ext uri="{28A0092B-C50C-407E-A947-70E740481C1C}">
+                          <a14:useLocalDpi xmlns:a14="http://schemas.microsoft.com/office/drawing/2010/main" val="0"/>
+                        </a:ext>
+                      </a:extLst>
+                    </a:blip>
                     <a:stretch>
                       <a:fillRect/>
                     </a:stretch>
@@ -353,7 +291,7 @@
                   <pic:spPr>
                     <a:xfrm>
                       <a:off x="0" y="0"/>
-                      <a:ext cx="5943600" cy="1699895"/>
+                      <a:ext cx="2610485" cy="1892300"/>
                     </a:xfrm>
                     <a:prstGeom prst="rect">
                       <a:avLst/>
@@ -362,8 +300,46 @@
                 </pic:pic>
               </a:graphicData>
             </a:graphic>
-          </wp:inline>
+            <wp14:sizeRelH relativeFrom="margin">
+              <wp14:pctWidth>0</wp14:pctWidth>
+            </wp14:sizeRelH>
+            <wp14:sizeRelV relativeFrom="margin">
+              <wp14:pctHeight>0</wp14:pctHeight>
+            </wp14:sizeRelV>
+          </wp:anchor>
         </w:drawing>
+      </w:r>
+      <w:r>
+        <w:rPr>
+          <w:rFonts w:asciiTheme="majorBidi" w:hAnsiTheme="majorBidi" w:cstheme="majorBidi"/>
+          <w:sz w:val="24"/>
+          <w:szCs w:val="24"/>
+        </w:rPr>
+        <w:t>We also declared the associativity of selected tokens to represent the correctness of the code we parse</w:t>
+      </w:r>
+      <w:r>
+        <w:rPr>
+          <w:rFonts w:asciiTheme="majorBidi" w:hAnsiTheme="majorBidi" w:cstheme="majorBidi"/>
+          <w:sz w:val="24"/>
+          <w:szCs w:val="24"/>
+        </w:rPr>
+        <w:t>, in addition we declared the p</w:t>
+      </w:r>
+      <w:r>
+        <w:rPr>
+          <w:rFonts w:asciiTheme="majorBidi" w:hAnsiTheme="majorBidi" w:cstheme="majorBidi"/>
+          <w:sz w:val="24"/>
+          <w:szCs w:val="24"/>
+        </w:rPr>
+        <w:t>recedence</w:t>
+      </w:r>
+      <w:r>
+        <w:rPr>
+          <w:rFonts w:asciiTheme="majorBidi" w:hAnsiTheme="majorBidi" w:cstheme="majorBidi"/>
+          <w:sz w:val="24"/>
+          <w:szCs w:val="24"/>
+        </w:rPr>
+        <w:t xml:space="preserve"> of the terminals by making the most important one be the one at the bottom of the list.</w:t>
       </w:r>
     </w:p>
     <w:p>
@@ -378,26 +354,167 @@
       <w:r>
         <w:rPr>
           <w:rFonts w:asciiTheme="majorBidi" w:hAnsiTheme="majorBidi" w:cstheme="majorBidi"/>
-          <w:sz w:val="24"/>
-          <w:szCs w:val="24"/>
-        </w:rPr>
-        <w:t>$$, $1</w:t>
-      </w:r>
-      <w:r>
-        <w:rPr>
-          <w:rFonts w:asciiTheme="majorBidi" w:hAnsiTheme="majorBidi" w:cstheme="majorBidi"/>
-          <w:sz w:val="24"/>
-          <w:szCs w:val="24"/>
-        </w:rPr>
-        <w:t>, $2</w:t>
-      </w:r>
-      <w:r>
-        <w:rPr>
-          <w:rFonts w:asciiTheme="majorBidi" w:hAnsiTheme="majorBidi" w:cstheme="majorBidi"/>
-          <w:sz w:val="24"/>
-          <w:szCs w:val="24"/>
-        </w:rPr>
-        <w:t xml:space="preserve"> and so on are node types so they represent nodes in our tree. We concatenate the symbols/terminals in the right side of the rule to each other (they become siblings) and then we connect the siblings to be the children of the parent node which is the symbols on the left side of the rule.</w:t>
+          <w:noProof/>
+          <w:sz w:val="24"/>
+          <w:szCs w:val="24"/>
+        </w:rPr>
+        <w:drawing>
+          <wp:anchor distT="0" distB="0" distL="114300" distR="114300" simplePos="0" relativeHeight="251661312" behindDoc="0" locked="0" layoutInCell="1" allowOverlap="1" wp14:anchorId="74C18713" wp14:editId="77E91AA2">
+            <wp:simplePos x="0" y="0"/>
+            <wp:positionH relativeFrom="column">
+              <wp:posOffset>-635</wp:posOffset>
+            </wp:positionH>
+            <wp:positionV relativeFrom="paragraph">
+              <wp:posOffset>2127250</wp:posOffset>
+            </wp:positionV>
+            <wp:extent cx="5066665" cy="3004185"/>
+            <wp:effectExtent l="0" t="0" r="635" b="5715"/>
+            <wp:wrapTopAndBottom/>
+            <wp:docPr id="2066246063" name="Picture 1"/>
+            <wp:cNvGraphicFramePr>
+              <a:graphicFrameLocks xmlns:a="http://schemas.openxmlformats.org/drawingml/2006/main" noChangeAspect="1"/>
+            </wp:cNvGraphicFramePr>
+            <a:graphic xmlns:a="http://schemas.openxmlformats.org/drawingml/2006/main">
+              <a:graphicData uri="http://schemas.openxmlformats.org/drawingml/2006/picture">
+                <pic:pic xmlns:pic="http://schemas.openxmlformats.org/drawingml/2006/picture">
+                  <pic:nvPicPr>
+                    <pic:cNvPr id="2066246063" name="Picture 1"/>
+                    <pic:cNvPicPr/>
+                  </pic:nvPicPr>
+                  <pic:blipFill>
+                    <a:blip r:embed="rId7">
+                      <a:extLst>
+                        <a:ext uri="{28A0092B-C50C-407E-A947-70E740481C1C}">
+                          <a14:useLocalDpi xmlns:a14="http://schemas.microsoft.com/office/drawing/2010/main" val="0"/>
+                        </a:ext>
+                      </a:extLst>
+                    </a:blip>
+                    <a:stretch>
+                      <a:fillRect/>
+                    </a:stretch>
+                  </pic:blipFill>
+                  <pic:spPr>
+                    <a:xfrm>
+                      <a:off x="0" y="0"/>
+                      <a:ext cx="5066665" cy="3004185"/>
+                    </a:xfrm>
+                    <a:prstGeom prst="rect">
+                      <a:avLst/>
+                    </a:prstGeom>
+                  </pic:spPr>
+                </pic:pic>
+              </a:graphicData>
+            </a:graphic>
+            <wp14:sizeRelH relativeFrom="margin">
+              <wp14:pctWidth>0</wp14:pctWidth>
+            </wp14:sizeRelH>
+            <wp14:sizeRelV relativeFrom="margin">
+              <wp14:pctHeight>0</wp14:pctHeight>
+            </wp14:sizeRelV>
+          </wp:anchor>
+        </w:drawing>
+      </w:r>
+      <w:r>
+        <w:rPr>
+          <w:rFonts w:asciiTheme="majorBidi" w:hAnsiTheme="majorBidi" w:cstheme="majorBidi"/>
+          <w:sz w:val="24"/>
+          <w:szCs w:val="24"/>
+        </w:rPr>
+        <w:t>In our grammar rules we build the tree in the following manner:</w:t>
+      </w:r>
+    </w:p>
+    <w:p>
+      <w:pPr>
+        <w:jc w:val="both"/>
+        <w:rPr>
+          <w:rFonts w:asciiTheme="majorBidi" w:hAnsiTheme="majorBidi" w:cstheme="majorBidi"/>
+          <w:sz w:val="24"/>
+          <w:szCs w:val="24"/>
+        </w:rPr>
+      </w:pPr>
+    </w:p>
+    <w:p>
+      <w:pPr>
+        <w:jc w:val="both"/>
+        <w:rPr>
+          <w:rFonts w:asciiTheme="majorBidi" w:hAnsiTheme="majorBidi" w:cstheme="majorBidi"/>
+          <w:sz w:val="24"/>
+          <w:szCs w:val="24"/>
+        </w:rPr>
+      </w:pPr>
+      <w:r>
+        <w:rPr>
+          <w:rFonts w:asciiTheme="majorBidi" w:hAnsiTheme="majorBidi" w:cstheme="majorBidi"/>
+          <w:sz w:val="24"/>
+          <w:szCs w:val="24"/>
+        </w:rPr>
+        <w:t>$$</w:t>
+      </w:r>
+      <w:r>
+        <w:rPr>
+          <w:rFonts w:asciiTheme="majorBidi" w:hAnsiTheme="majorBidi" w:cstheme="majorBidi"/>
+          <w:sz w:val="24"/>
+          <w:szCs w:val="24"/>
+        </w:rPr>
+        <w:t xml:space="preserve"> and symbols are always </w:t>
+      </w:r>
+      <w:r>
+        <w:rPr>
+          <w:rFonts w:asciiTheme="majorBidi" w:hAnsiTheme="majorBidi" w:cstheme="majorBidi"/>
+          <w:sz w:val="24"/>
+          <w:szCs w:val="24"/>
+        </w:rPr>
+        <w:t>node type</w:t>
+      </w:r>
+      <w:r>
+        <w:rPr>
+          <w:rFonts w:asciiTheme="majorBidi" w:hAnsiTheme="majorBidi" w:cstheme="majorBidi"/>
+          <w:sz w:val="24"/>
+          <w:szCs w:val="24"/>
+        </w:rPr>
+        <w:t xml:space="preserve"> while the terminals are str type. For terminals we create a corresponding node and then w</w:t>
+      </w:r>
+      <w:r>
+        <w:rPr>
+          <w:rFonts w:asciiTheme="majorBidi" w:hAnsiTheme="majorBidi" w:cstheme="majorBidi"/>
+          <w:sz w:val="24"/>
+          <w:szCs w:val="24"/>
+        </w:rPr>
+        <w:t>e concatenate the symbols/terminals</w:t>
+      </w:r>
+      <w:r>
+        <w:rPr>
+          <w:rFonts w:asciiTheme="majorBidi" w:hAnsiTheme="majorBidi" w:cstheme="majorBidi"/>
+          <w:sz w:val="24"/>
+          <w:szCs w:val="24"/>
+        </w:rPr>
+        <w:t xml:space="preserve"> to each other (they become siblings).</w:t>
+      </w:r>
+    </w:p>
+    <w:p>
+      <w:pPr>
+        <w:jc w:val="both"/>
+        <w:rPr>
+          <w:rFonts w:asciiTheme="majorBidi" w:hAnsiTheme="majorBidi" w:cstheme="majorBidi"/>
+          <w:sz w:val="24"/>
+          <w:szCs w:val="24"/>
+        </w:rPr>
+      </w:pPr>
+      <w:r>
+        <w:rPr>
+          <w:rFonts w:asciiTheme="majorBidi" w:hAnsiTheme="majorBidi" w:cstheme="majorBidi"/>
+          <w:sz w:val="24"/>
+          <w:szCs w:val="24"/>
+        </w:rPr>
+        <w:t>T</w:t>
+      </w:r>
+      <w:r>
+        <w:rPr>
+          <w:rFonts w:asciiTheme="majorBidi" w:hAnsiTheme="majorBidi" w:cstheme="majorBidi"/>
+          <w:sz w:val="24"/>
+          <w:szCs w:val="24"/>
+        </w:rPr>
+        <w:t>hen we connect the siblings to be the children of the parent node which is the symbols on the left side of the rule.</w:t>
       </w:r>
     </w:p>
     <w:p>

</xml_diff>